<commit_message>
report exported to pdf
</commit_message>
<xml_diff>
--- a/Projekt1/Rozwiązywanie Fill.docx
+++ b/Projekt1/Rozwiązywanie Fill.docx
@@ -276,14 +276,27 @@
         <w:pStyle w:val="Caption"/>
         <w:jc w:val="center"/>
       </w:pPr>
-      <w:fldSimple w:instr=" SEQ Rysunek \* ARABIC ">
-        <w:r>
-          <w:rPr>
-            <w:noProof/>
-          </w:rPr>
-          <w:t>1</w:t>
-        </w:r>
-      </w:fldSimple>
+      <w:r>
+        <w:fldChar w:fldCharType="begin"/>
+      </w:r>
+      <w:r>
+        <w:instrText xml:space="preserve"> SEQ Rysunek \* ARABIC </w:instrText>
+      </w:r>
+      <w:r>
+        <w:fldChar w:fldCharType="separate"/>
+      </w:r>
+      <w:r>
+        <w:rPr>
+          <w:noProof/>
+        </w:rPr>
+        <w:t>1</w:t>
+      </w:r>
+      <w:r>
+        <w:rPr>
+          <w:noProof/>
+        </w:rPr>
+        <w:fldChar w:fldCharType="end"/>
+      </w:r>
       <w:r>
         <w:t xml:space="preserve">. Dodany w kodzie </w:t>
       </w:r>
@@ -507,14 +520,27 @@
         <w:pStyle w:val="Caption"/>
         <w:jc w:val="center"/>
       </w:pPr>
-      <w:fldSimple w:instr=" SEQ Rysunek \* ARABIC ">
-        <w:r>
-          <w:rPr>
-            <w:noProof/>
-          </w:rPr>
-          <w:t>2</w:t>
-        </w:r>
-      </w:fldSimple>
+      <w:r>
+        <w:fldChar w:fldCharType="begin"/>
+      </w:r>
+      <w:r>
+        <w:instrText xml:space="preserve"> SEQ Rysunek \* ARABIC </w:instrText>
+      </w:r>
+      <w:r>
+        <w:fldChar w:fldCharType="separate"/>
+      </w:r>
+      <w:r>
+        <w:rPr>
+          <w:noProof/>
+        </w:rPr>
+        <w:t>2</w:t>
+      </w:r>
+      <w:r>
+        <w:rPr>
+          <w:noProof/>
+        </w:rPr>
+        <w:fldChar w:fldCharType="end"/>
+      </w:r>
       <w:r>
         <w:t>. Funkcja fitness, na podstawie której wiemy czy dane rozwiązanie jest prawidłowe.</w:t>
       </w:r>
@@ -893,6 +919,9 @@
         <w:jc w:val="center"/>
       </w:pPr>
       <w:r>
+        <w:rPr>
+          <w:noProof/>
+        </w:rPr>
         <w:lastRenderedPageBreak/>
         <w:drawing>
           <wp:inline distT="0" distB="0" distL="0" distR="0" wp14:anchorId="10E67883" wp14:editId="74A9F05C">
@@ -936,14 +965,27 @@
         <w:pStyle w:val="Caption"/>
         <w:jc w:val="center"/>
       </w:pPr>
-      <w:fldSimple w:instr=" SEQ Rysunek \* ARABIC ">
-        <w:r>
-          <w:rPr>
-            <w:noProof/>
-          </w:rPr>
-          <w:t>5</w:t>
-        </w:r>
-      </w:fldSimple>
+      <w:r>
+        <w:fldChar w:fldCharType="begin"/>
+      </w:r>
+      <w:r>
+        <w:instrText xml:space="preserve"> SEQ Rysunek \* ARABIC </w:instrText>
+      </w:r>
+      <w:r>
+        <w:fldChar w:fldCharType="separate"/>
+      </w:r>
+      <w:r>
+        <w:rPr>
+          <w:noProof/>
+        </w:rPr>
+        <w:t>5</w:t>
+      </w:r>
+      <w:r>
+        <w:rPr>
+          <w:noProof/>
+        </w:rPr>
+        <w:fldChar w:fldCharType="end"/>
+      </w:r>
       <w:r>
         <w:t>. Przykładowy wykres wyników algorytmu genetycznego.</w:t>
       </w:r>
@@ -954,6 +996,9 @@
         <w:jc w:val="center"/>
       </w:pPr>
       <w:r>
+        <w:rPr>
+          <w:noProof/>
+        </w:rPr>
         <w:drawing>
           <wp:inline distT="0" distB="0" distL="0" distR="0" wp14:anchorId="0479FDBB" wp14:editId="57079179">
             <wp:extent cx="5342083" cy="2316681"/>
@@ -996,14 +1041,27 @@
         <w:pStyle w:val="Caption"/>
         <w:jc w:val="center"/>
       </w:pPr>
-      <w:fldSimple w:instr=" SEQ Rysunek \* ARABIC ">
-        <w:r>
-          <w:rPr>
-            <w:noProof/>
-          </w:rPr>
-          <w:t>6</w:t>
-        </w:r>
-      </w:fldSimple>
+      <w:r>
+        <w:fldChar w:fldCharType="begin"/>
+      </w:r>
+      <w:r>
+        <w:instrText xml:space="preserve"> SEQ Rysunek \* ARABIC </w:instrText>
+      </w:r>
+      <w:r>
+        <w:fldChar w:fldCharType="separate"/>
+      </w:r>
+      <w:r>
+        <w:rPr>
+          <w:noProof/>
+        </w:rPr>
+        <w:t>6</w:t>
+      </w:r>
+      <w:r>
+        <w:rPr>
+          <w:noProof/>
+        </w:rPr>
+        <w:fldChar w:fldCharType="end"/>
+      </w:r>
       <w:r>
         <w:t>. Parametry algorytmu roju dla małego szablonu.</w:t>
       </w:r>
@@ -6934,14 +6992,30 @@
         <w:pStyle w:val="Caption"/>
         <w:jc w:val="center"/>
       </w:pPr>
-      <w:fldSimple w:instr=" SEQ Rysunek \* ARABIC ">
-        <w:r>
-          <w:rPr>
-            <w:noProof/>
-          </w:rPr>
-          <w:t>7</w:t>
-        </w:r>
-      </w:fldSimple>
+      <w:r>
+        <w:fldChar w:fldCharType="begin"/>
+      </w:r>
+      <w:r>
+        <w:instrText xml:space="preserve"> SEQ Rysunek \</w:instrText>
+      </w:r>
+      <w:r>
+        <w:instrText xml:space="preserve">* ARABIC </w:instrText>
+      </w:r>
+      <w:r>
+        <w:fldChar w:fldCharType="separate"/>
+      </w:r>
+      <w:r>
+        <w:rPr>
+          <w:noProof/>
+        </w:rPr>
+        <w:t>7</w:t>
+      </w:r>
+      <w:r>
+        <w:rPr>
+          <w:noProof/>
+        </w:rPr>
+        <w:fldChar w:fldCharType="end"/>
+      </w:r>
       <w:r>
         <w:t xml:space="preserve">. Rozwiązanie średniego </w:t>
       </w:r>
@@ -8282,16 +8356,16 @@
         <w:tabs>
           <w:tab w:val="left" w:pos="9828"/>
         </w:tabs>
+        <w:jc w:val="center"/>
       </w:pPr>
       <w:r>
         <w:rPr>
           <w:noProof/>
         </w:rPr>
-        <w:lastRenderedPageBreak/>
         <w:drawing>
-          <wp:inline distT="0" distB="0" distL="0" distR="0" wp14:anchorId="7179CA31" wp14:editId="6C3A04B2">
-            <wp:extent cx="4160520" cy="3962400"/>
-            <wp:effectExtent l="0" t="0" r="0" b="0"/>
+          <wp:inline distT="0" distB="0" distL="0" distR="0" wp14:anchorId="7179CA31" wp14:editId="242D192F">
+            <wp:extent cx="3688080" cy="3512458"/>
+            <wp:effectExtent l="0" t="0" r="7620" b="0"/>
             <wp:docPr id="11" name="Picture 11" descr="Qr code&#10;&#10;Description automatically generated"/>
             <wp:cNvGraphicFramePr>
               <a:graphicFrameLocks xmlns:a="http://schemas.openxmlformats.org/drawingml/2006/main" noChangeAspect="1"/>
@@ -8321,7 +8395,7 @@
                   <pic:spPr bwMode="auto">
                     <a:xfrm>
                       <a:off x="0" y="0"/>
-                      <a:ext cx="4160520" cy="3962400"/>
+                      <a:ext cx="3708144" cy="3531566"/>
                     </a:xfrm>
                     <a:prstGeom prst="rect">
                       <a:avLst/>
@@ -8338,10 +8412,13 @@
         </w:drawing>
       </w:r>
       <w:r>
+        <w:rPr>
+          <w:noProof/>
+        </w:rPr>
         <w:drawing>
-          <wp:inline distT="0" distB="0" distL="0" distR="0" wp14:anchorId="362C464F" wp14:editId="673C5D2C">
-            <wp:extent cx="4061460" cy="3987807"/>
-            <wp:effectExtent l="0" t="0" r="0" b="0"/>
+          <wp:inline distT="0" distB="0" distL="0" distR="0" wp14:anchorId="362C464F" wp14:editId="440FA854">
+            <wp:extent cx="3581400" cy="3516452"/>
+            <wp:effectExtent l="0" t="0" r="0" b="8255"/>
             <wp:docPr id="12" name="Picture 12" descr="A picture containing text, crossword puzzle, black&#10;&#10;Description automatically generated"/>
             <wp:cNvGraphicFramePr>
               <a:graphicFrameLocks xmlns:a="http://schemas.openxmlformats.org/drawingml/2006/main" noChangeAspect="1"/>
@@ -8362,7 +8439,7 @@
                   <pic:spPr>
                     <a:xfrm>
                       <a:off x="0" y="0"/>
-                      <a:ext cx="4070244" cy="3996432"/>
+                      <a:ext cx="3613051" cy="3547529"/>
                     </a:xfrm>
                     <a:prstGeom prst="rect">
                       <a:avLst/>
@@ -8378,6 +8455,7 @@
     <w:p>
       <w:pPr>
         <w:pStyle w:val="Caption"/>
+        <w:jc w:val="center"/>
         <w:sectPr>
           <w:pgSz w:w="16838" w:h="11906" w:orient="landscape"/>
           <w:pgMar w:top="1418" w:right="1418" w:bottom="1418" w:left="1418" w:header="709" w:footer="709" w:gutter="0"/>
@@ -8385,19 +8463,29 @@
           <w:docGrid w:linePitch="360"/>
         </w:sectPr>
       </w:pPr>
-      <w:fldSimple w:instr=" SEQ Rysunek \* ARABIC ">
-        <w:r>
-          <w:rPr>
-            <w:noProof/>
-          </w:rPr>
-          <w:t>8</w:t>
-        </w:r>
-      </w:fldSimple>
-      <w:r>
-        <w:t xml:space="preserve">. </w:t>
-      </w:r>
-      <w:r>
-        <w:t xml:space="preserve">Rozwiązanie dużego </w:t>
+      <w:r>
+        <w:fldChar w:fldCharType="begin"/>
+      </w:r>
+      <w:r>
+        <w:instrText xml:space="preserve"> SEQ Rysunek \* ARABIC </w:instrText>
+      </w:r>
+      <w:r>
+        <w:fldChar w:fldCharType="separate"/>
+      </w:r>
+      <w:r>
+        <w:rPr>
+          <w:noProof/>
+        </w:rPr>
+        <w:t>8</w:t>
+      </w:r>
+      <w:r>
+        <w:rPr>
+          <w:noProof/>
+        </w:rPr>
+        <w:fldChar w:fldCharType="end"/>
+      </w:r>
+      <w:r>
+        <w:t xml:space="preserve">. Rozwiązanie dużego </w:t>
       </w:r>
       <w:proofErr w:type="spellStart"/>
       <w:r>
@@ -8433,27 +8521,35 @@
       <w:r>
         <w:tab/>
       </w:r>
-      <w:fldSimple w:instr=" SEQ Rysunek \* ARABIC ">
-        <w:r>
-          <w:rPr>
-            <w:noProof/>
-          </w:rPr>
-          <w:t>9</w:t>
-        </w:r>
-      </w:fldSimple>
-      <w:r>
-        <w:t xml:space="preserve">. </w:t>
-      </w:r>
-      <w:r>
-        <w:t xml:space="preserve">Prawidłowe rozwiązanie </w:t>
-      </w:r>
-      <w:proofErr w:type="spellStart"/>
-      <w:r>
-        <w:t>dużęgo</w:t>
-      </w:r>
-      <w:proofErr w:type="spellEnd"/>
-      <w:r>
-        <w:t xml:space="preserve"> </w:t>
+      <w:r>
+        <w:fldChar w:fldCharType="begin"/>
+      </w:r>
+      <w:r>
+        <w:instrText xml:space="preserve"> SEQ Rysunek \* ARABIC </w:instrText>
+      </w:r>
+      <w:r>
+        <w:fldChar w:fldCharType="separate"/>
+      </w:r>
+      <w:r>
+        <w:rPr>
+          <w:noProof/>
+        </w:rPr>
+        <w:t>9</w:t>
+      </w:r>
+      <w:r>
+        <w:rPr>
+          <w:noProof/>
+        </w:rPr>
+        <w:fldChar w:fldCharType="end"/>
+      </w:r>
+      <w:r>
+        <w:t>. Prawidłowe rozwiązanie duż</w:t>
+      </w:r>
+      <w:r>
+        <w:t>e</w:t>
+      </w:r>
+      <w:r>
+        <w:t xml:space="preserve">go </w:t>
       </w:r>
       <w:proofErr w:type="spellStart"/>
       <w:r>
@@ -8502,11 +8598,51 @@
     </w:p>
     <w:p>
       <w:pPr>
-        <w:rPr>
-          <w:b/>
-          <w:bCs/>
-        </w:rPr>
-      </w:pPr>
+        <w:pStyle w:val="ListParagraph"/>
+        <w:jc w:val="center"/>
+      </w:pPr>
+      <w:r>
+        <w:t>Reasumując wszystkie aspekty naszego problemu oraz wyników testowania jego rozwiązania, wyciągnąłem następujące wnioski:</w:t>
+      </w:r>
+    </w:p>
+    <w:p>
+      <w:pPr>
+        <w:pStyle w:val="ListParagraph"/>
+        <w:numPr>
+          <w:ilvl w:val="0"/>
+          <w:numId w:val="4"/>
+        </w:numPr>
+        <w:jc w:val="center"/>
+      </w:pPr>
+      <w:r>
+        <w:t>Oba algorytmy znajdują rozwiązanie dla małej planszy</w:t>
+      </w:r>
+    </w:p>
+    <w:p>
+      <w:pPr>
+        <w:pStyle w:val="ListParagraph"/>
+        <w:numPr>
+          <w:ilvl w:val="0"/>
+          <w:numId w:val="4"/>
+        </w:numPr>
+        <w:jc w:val="center"/>
+      </w:pPr>
+      <w:r>
+        <w:t>Algorytm z optymalizacją roju nie nadaje się do rozwiązania naszego problemu</w:t>
+      </w:r>
+    </w:p>
+    <w:p>
+      <w:pPr>
+        <w:pStyle w:val="ListParagraph"/>
+        <w:numPr>
+          <w:ilvl w:val="0"/>
+          <w:numId w:val="4"/>
+        </w:numPr>
+        <w:jc w:val="center"/>
+      </w:pPr>
+      <w:r>
+        <w:t>Algorytm genetyczny jest w stanie znaleźć rozwiązanie problemu, przy odpowiednich parametrach, jednak czym większy rozmiar planszy, tym zdecydowanie mniejsza szansa na znalezienie rozwiązania.</w:t>
+      </w:r>
     </w:p>
     <w:sectPr>
       <w:pgSz w:w="11906" w:h="16838"/>
@@ -8660,6 +8796,119 @@
     </w:lvl>
   </w:abstractNum>
   <w:abstractNum w:abstractNumId="1" w15:restartNumberingAfterBreak="0">
+    <w:nsid w:val="37FD3302"/>
+    <w:multiLevelType w:val="hybridMultilevel"/>
+    <w:tmpl w:val="2A847F52"/>
+    <w:lvl w:ilvl="0" w:tplc="04150001">
+      <w:start w:val="1"/>
+      <w:numFmt w:val="bullet"/>
+      <w:lvlText w:val=""/>
+      <w:lvlJc w:val="left"/>
+      <w:pPr>
+        <w:ind w:left="720" w:hanging="360"/>
+      </w:pPr>
+      <w:rPr>
+        <w:rFonts w:ascii="Symbol" w:hAnsi="Symbol" w:hint="default"/>
+      </w:rPr>
+    </w:lvl>
+    <w:lvl w:ilvl="1" w:tplc="04150003" w:tentative="1">
+      <w:start w:val="1"/>
+      <w:numFmt w:val="bullet"/>
+      <w:lvlText w:val="o"/>
+      <w:lvlJc w:val="left"/>
+      <w:pPr>
+        <w:ind w:left="1440" w:hanging="360"/>
+      </w:pPr>
+      <w:rPr>
+        <w:rFonts w:ascii="Courier New" w:hAnsi="Courier New" w:cs="Courier New" w:hint="default"/>
+      </w:rPr>
+    </w:lvl>
+    <w:lvl w:ilvl="2" w:tplc="04150005" w:tentative="1">
+      <w:start w:val="1"/>
+      <w:numFmt w:val="bullet"/>
+      <w:lvlText w:val=""/>
+      <w:lvlJc w:val="left"/>
+      <w:pPr>
+        <w:ind w:left="2160" w:hanging="360"/>
+      </w:pPr>
+      <w:rPr>
+        <w:rFonts w:ascii="Wingdings" w:hAnsi="Wingdings" w:hint="default"/>
+      </w:rPr>
+    </w:lvl>
+    <w:lvl w:ilvl="3" w:tplc="04150001" w:tentative="1">
+      <w:start w:val="1"/>
+      <w:numFmt w:val="bullet"/>
+      <w:lvlText w:val=""/>
+      <w:lvlJc w:val="left"/>
+      <w:pPr>
+        <w:ind w:left="2880" w:hanging="360"/>
+      </w:pPr>
+      <w:rPr>
+        <w:rFonts w:ascii="Symbol" w:hAnsi="Symbol" w:hint="default"/>
+      </w:rPr>
+    </w:lvl>
+    <w:lvl w:ilvl="4" w:tplc="04150003" w:tentative="1">
+      <w:start w:val="1"/>
+      <w:numFmt w:val="bullet"/>
+      <w:lvlText w:val="o"/>
+      <w:lvlJc w:val="left"/>
+      <w:pPr>
+        <w:ind w:left="3600" w:hanging="360"/>
+      </w:pPr>
+      <w:rPr>
+        <w:rFonts w:ascii="Courier New" w:hAnsi="Courier New" w:cs="Courier New" w:hint="default"/>
+      </w:rPr>
+    </w:lvl>
+    <w:lvl w:ilvl="5" w:tplc="04150005" w:tentative="1">
+      <w:start w:val="1"/>
+      <w:numFmt w:val="bullet"/>
+      <w:lvlText w:val=""/>
+      <w:lvlJc w:val="left"/>
+      <w:pPr>
+        <w:ind w:left="4320" w:hanging="360"/>
+      </w:pPr>
+      <w:rPr>
+        <w:rFonts w:ascii="Wingdings" w:hAnsi="Wingdings" w:hint="default"/>
+      </w:rPr>
+    </w:lvl>
+    <w:lvl w:ilvl="6" w:tplc="04150001" w:tentative="1">
+      <w:start w:val="1"/>
+      <w:numFmt w:val="bullet"/>
+      <w:lvlText w:val=""/>
+      <w:lvlJc w:val="left"/>
+      <w:pPr>
+        <w:ind w:left="5040" w:hanging="360"/>
+      </w:pPr>
+      <w:rPr>
+        <w:rFonts w:ascii="Symbol" w:hAnsi="Symbol" w:hint="default"/>
+      </w:rPr>
+    </w:lvl>
+    <w:lvl w:ilvl="7" w:tplc="04150003" w:tentative="1">
+      <w:start w:val="1"/>
+      <w:numFmt w:val="bullet"/>
+      <w:lvlText w:val="o"/>
+      <w:lvlJc w:val="left"/>
+      <w:pPr>
+        <w:ind w:left="5760" w:hanging="360"/>
+      </w:pPr>
+      <w:rPr>
+        <w:rFonts w:ascii="Courier New" w:hAnsi="Courier New" w:cs="Courier New" w:hint="default"/>
+      </w:rPr>
+    </w:lvl>
+    <w:lvl w:ilvl="8" w:tplc="04150005" w:tentative="1">
+      <w:start w:val="1"/>
+      <w:numFmt w:val="bullet"/>
+      <w:lvlText w:val=""/>
+      <w:lvlJc w:val="left"/>
+      <w:pPr>
+        <w:ind w:left="6480" w:hanging="360"/>
+      </w:pPr>
+      <w:rPr>
+        <w:rFonts w:ascii="Wingdings" w:hAnsi="Wingdings" w:hint="default"/>
+      </w:rPr>
+    </w:lvl>
+  </w:abstractNum>
+  <w:abstractNum w:abstractNumId="2" w15:restartNumberingAfterBreak="0">
     <w:nsid w:val="4D7F529D"/>
     <w:multiLevelType w:val="multilevel"/>
     <w:tmpl w:val="290ACB96"/>
@@ -8780,7 +9029,7 @@
       </w:rPr>
     </w:lvl>
   </w:abstractNum>
-  <w:abstractNum w:abstractNumId="2" w15:restartNumberingAfterBreak="0">
+  <w:abstractNum w:abstractNumId="3" w15:restartNumberingAfterBreak="0">
     <w:nsid w:val="749A11DD"/>
     <w:multiLevelType w:val="multilevel"/>
     <w:tmpl w:val="848C78C8"/>
@@ -8905,10 +9154,13 @@
     <w:abstractNumId w:val="0"/>
   </w:num>
   <w:num w:numId="2" w16cid:durableId="401485840">
-    <w:abstractNumId w:val="1"/>
+    <w:abstractNumId w:val="2"/>
   </w:num>
   <w:num w:numId="3" w16cid:durableId="134300540">
-    <w:abstractNumId w:val="2"/>
+    <w:abstractNumId w:val="3"/>
+  </w:num>
+  <w:num w:numId="4" w16cid:durableId="1687751564">
+    <w:abstractNumId w:val="1"/>
   </w:num>
 </w:numbering>
 </file>

</xml_diff>